<commit_message>
mudanças no readme seguem as modificações do programa
</commit_message>
<xml_diff>
--- a/readme.docx
+++ b/readme.docx
@@ -316,7 +316,7 @@
       </w:r>
       <w:r>
         <w:rPr/>
-        <w:t>: Execute o comando “make” no terminal no mesmo diretório dos arquivos fonte .c para realizar a compilação.</w:t>
+        <w:t>: Execute o comando “make” no terminal do diretório raiz (mesmo que contém o arquivo “Makefile”) para realizar a compilação.</w:t>
       </w:r>
     </w:p>
     <w:p>
@@ -345,7 +345,7 @@
       </w:r>
       <w:r>
         <w:rPr/>
-        <w:t>: Com o compilador MingW32 instalado, digite “mingw32-make -f Makefile.mk” no cmd no mesmo diretório dos arquivos fonte .c para realizar a compilação.</w:t>
+        <w:t>: Com o compilador MingW32 instalado, digite “mingw32-make -f Makefile” no cmd no diretório raiz (mesmo que contém o arquivo “Makefile”) para realizar a compilação.</w:t>
       </w:r>
     </w:p>
     <w:p>
@@ -632,34 +632,32 @@
       <w:pPr>
         <w:pStyle w:val="Normal"/>
         <w:bidi w:val="0"/>
-        <w:jc w:val="both"/>
-        <w:rPr/>
-      </w:pPr>
-      <w:r>
-        <w:rPr>
-          <w:rFonts w:ascii="Courier New" w:hAnsi="Courier New"/>
-          <w:b w:val="false"/>
-          <w:i w:val="false"/>
-          <w:caps w:val="false"/>
-          <w:smallCaps w:val="false"/>
-          <w:spacing w:val="0"/>
+        <w:jc w:val="start"/>
+        <w:rPr/>
+      </w:pPr>
+      <w:r>
+        <w:rPr>
+          <w:rFonts w:ascii="Courier New" w:hAnsi="Courier New"/>
           <w:sz w:val="20"/>
           <w:szCs w:val="20"/>
         </w:rPr>
-        <w:t xml:space="preserve">&lt;tamanho_da_memoria&gt; </w:t>
-      </w:r>
-      <w:r>
-        <w:rPr>
-          <w:b w:val="false"/>
-          <w:i w:val="false"/>
-          <w:caps w:val="false"/>
-          <w:smallCaps w:val="false"/>
-          <w:spacing w:val="0"/>
-          <w:sz w:val="24"/>
-          <w:szCs w:val="24"/>
-        </w:rPr>
-        <w:t xml:space="preserve">Valor do tamanho de memória, necessário ser potência de 2 (eg. </w:t>
-      </w:r>
+        <w:t>&lt;nome_do_arquivo_de instruções&gt;</w:t>
+      </w:r>
+      <w:r>
+        <w:rPr>
+          <w:sz w:val="24"/>
+          <w:szCs w:val="24"/>
+        </w:rPr>
+        <w:t xml:space="preserve"> Deve estar contido no diretório raiz.</w:t>
+      </w:r>
+    </w:p>
+    <w:p>
+      <w:pPr>
+        <w:pStyle w:val="Normal"/>
+        <w:bidi w:val="0"/>
+        <w:jc w:val="both"/>
+        <w:rPr/>
+      </w:pPr>
       <w:r>
         <w:rPr>
           <w:rFonts w:ascii="Courier New" w:hAnsi="Courier New"/>
@@ -671,28 +669,20 @@
           <w:sz w:val="20"/>
           <w:szCs w:val="20"/>
         </w:rPr>
-        <w:t>-m 128</w:t>
-      </w:r>
-      <w:r>
-        <w:rPr>
-          <w:b w:val="false"/>
-          <w:i w:val="false"/>
-          <w:caps w:val="false"/>
-          <w:smallCaps w:val="false"/>
-          <w:spacing w:val="0"/>
-          <w:sz w:val="24"/>
-          <w:szCs w:val="24"/>
-        </w:rPr>
-        <w:t>).</w:t>
-      </w:r>
-    </w:p>
-    <w:p>
-      <w:pPr>
-        <w:pStyle w:val="Normal"/>
-        <w:bidi w:val="0"/>
-        <w:jc w:val="both"/>
-        <w:rPr/>
-      </w:pPr>
+        <w:t xml:space="preserve">&lt;tamanho_da_memoria&gt; </w:t>
+      </w:r>
+      <w:r>
+        <w:rPr>
+          <w:b w:val="false"/>
+          <w:i w:val="false"/>
+          <w:caps w:val="false"/>
+          <w:smallCaps w:val="false"/>
+          <w:spacing w:val="0"/>
+          <w:sz w:val="24"/>
+          <w:szCs w:val="24"/>
+        </w:rPr>
+        <w:t xml:space="preserve">Valor do tamanho de memória, necessário ser potência de 2 (eg. </w:t>
+      </w:r>
       <w:r>
         <w:rPr>
           <w:rFonts w:ascii="Courier New" w:hAnsi="Courier New"/>
@@ -704,6 +694,39 @@
           <w:sz w:val="20"/>
           <w:szCs w:val="20"/>
         </w:rPr>
+        <w:t>-m 128</w:t>
+      </w:r>
+      <w:r>
+        <w:rPr>
+          <w:b w:val="false"/>
+          <w:i w:val="false"/>
+          <w:caps w:val="false"/>
+          <w:smallCaps w:val="false"/>
+          <w:spacing w:val="0"/>
+          <w:sz w:val="24"/>
+          <w:szCs w:val="24"/>
+        </w:rPr>
+        <w:t>).</w:t>
+      </w:r>
+    </w:p>
+    <w:p>
+      <w:pPr>
+        <w:pStyle w:val="Normal"/>
+        <w:bidi w:val="0"/>
+        <w:jc w:val="both"/>
+        <w:rPr/>
+      </w:pPr>
+      <w:r>
+        <w:rPr>
+          <w:rFonts w:ascii="Courier New" w:hAnsi="Courier New"/>
+          <w:b w:val="false"/>
+          <w:i w:val="false"/>
+          <w:caps w:val="false"/>
+          <w:smallCaps w:val="false"/>
+          <w:spacing w:val="0"/>
+          <w:sz w:val="20"/>
+          <w:szCs w:val="20"/>
+        </w:rPr>
         <w:t xml:space="preserve">&lt;nome_da_estrategia&gt; </w:t>
       </w:r>
       <w:r>
@@ -766,7 +789,7 @@
           <w:sz w:val="24"/>
           <w:szCs w:val="24"/>
         </w:rPr>
-        <w:t>)</w:t>
+        <w:t>).</w:t>
       </w:r>
     </w:p>
     <w:p>
@@ -787,7 +810,7 @@
           <w:sz w:val="20"/>
           <w:szCs w:val="20"/>
         </w:rPr>
-        <w:t xml:space="preserve">&lt;nivel_debug(0-2)&gt; </w:t>
+        <w:t xml:space="preserve">&lt;nivel_debug(0-3)&gt; </w:t>
       </w:r>
       <w:r>
         <w:rPr>
@@ -924,39 +947,7 @@
           <w:sz w:val="24"/>
           <w:szCs w:val="24"/>
         </w:rPr>
-        <w:t>)</w:t>
-      </w:r>
-    </w:p>
-    <w:p>
-      <w:pPr>
-        <w:pStyle w:val="Normal"/>
-        <w:bidi w:val="0"/>
-        <w:jc w:val="both"/>
-        <w:rPr>
-          <w:rFonts w:ascii="Liberation Serif" w:hAnsi="Liberation Serif"/>
-          <w:b w:val="false"/>
-          <w:i w:val="false"/>
-          <w:i w:val="false"/>
-          <w:caps w:val="false"/>
-          <w:smallCaps w:val="false"/>
-          <w:spacing w:val="0"/>
-          <w:sz w:val="24"/>
-          <w:szCs w:val="24"/>
-        </w:rPr>
-      </w:pPr>
-      <w:r>
-        <w:rPr>
-          <w:b w:val="false"/>
-          <w:i w:val="false"/>
-          <w:caps w:val="false"/>
-          <w:smallCaps w:val="false"/>
-          <w:spacing w:val="0"/>
-          <w:sz w:val="24"/>
-          <w:szCs w:val="24"/>
-        </w:rPr>
-      </w:r>
-      <w:r>
-        <w:br w:type="page"/>
+        <w:t>).</w:t>
       </w:r>
     </w:p>
     <w:p>
@@ -965,7 +956,31 @@
         <w:bidi w:val="0"/>
         <w:spacing w:before="0" w:after="0"/>
         <w:jc w:val="both"/>
-        <w:rPr/>
+        <w:rPr>
+          <w:b/>
+          <w:bCs/>
+          <w:u w:val="single"/>
+        </w:rPr>
+      </w:pPr>
+      <w:r>
+        <w:rPr>
+          <w:b/>
+          <w:bCs/>
+          <w:u w:val="single"/>
+        </w:rPr>
+      </w:r>
+    </w:p>
+    <w:p>
+      <w:pPr>
+        <w:pStyle w:val="Normal"/>
+        <w:bidi w:val="0"/>
+        <w:spacing w:before="0" w:after="0"/>
+        <w:jc w:val="both"/>
+        <w:rPr>
+          <w:b/>
+          <w:bCs/>
+          <w:u w:val="single"/>
+        </w:rPr>
       </w:pPr>
       <w:r>
         <w:rPr>
@@ -1042,7 +1057,7 @@
             <wp:positionV relativeFrom="paragraph">
               <wp:posOffset>635</wp:posOffset>
             </wp:positionV>
-            <wp:extent cx="5856605" cy="400050"/>
+            <wp:extent cx="4523105" cy="309880"/>
             <wp:effectExtent l="0" t="0" r="0" b="0"/>
             <wp:wrapSquare wrapText="largest"/>
             <wp:docPr id="1" name="Image2" descr="" title=""/>
@@ -1067,7 +1082,7 @@
                   <pic:spPr bwMode="auto">
                     <a:xfrm>
                       <a:off x="0" y="0"/>
-                      <a:ext cx="5856605" cy="400050"/>
+                      <a:ext cx="4523105" cy="309880"/>
                     </a:xfrm>
                     <a:prstGeom prst="rect">
                       <a:avLst/>
@@ -1108,6 +1123,35 @@
           <w:sz w:val="24"/>
           <w:szCs w:val="24"/>
         </w:rPr>
+      </w:r>
+    </w:p>
+    <w:p>
+      <w:pPr>
+        <w:pStyle w:val="Normal"/>
+        <w:bidi w:val="0"/>
+        <w:jc w:val="both"/>
+        <w:rPr>
+          <w:rFonts w:ascii="Liberation Serif" w:hAnsi="Liberation Serif"/>
+          <w:b w:val="false"/>
+          <w:i w:val="false"/>
+          <w:i w:val="false"/>
+          <w:caps w:val="false"/>
+          <w:smallCaps w:val="false"/>
+          <w:spacing w:val="0"/>
+          <w:sz w:val="24"/>
+          <w:szCs w:val="24"/>
+        </w:rPr>
+      </w:pPr>
+      <w:r>
+        <w:rPr>
+          <w:b w:val="false"/>
+          <w:i w:val="false"/>
+          <w:caps w:val="false"/>
+          <w:smallCaps w:val="false"/>
+          <w:spacing w:val="0"/>
+          <w:sz w:val="24"/>
+          <w:szCs w:val="24"/>
+        </w:rPr>
         <w:t>Impressão apenas de fragmentos livres de memória contíguos.</w:t>
       </w:r>
     </w:p>
@@ -1139,11 +1183,15 @@
           <w:szCs w:val="24"/>
         </w:rPr>
       </w:r>
-    </w:p>
-    <w:p>
-      <w:pPr>
-        <w:pStyle w:val="Normal"/>
-        <w:bidi w:val="0"/>
+      <w:r>
+        <w:br w:type="page"/>
+      </w:r>
+    </w:p>
+    <w:p>
+      <w:pPr>
+        <w:pStyle w:val="Normal"/>
+        <w:bidi w:val="0"/>
+        <w:spacing w:before="0" w:after="0"/>
         <w:jc w:val="both"/>
         <w:rPr>
           <w:rFonts w:ascii="Liberation Serif" w:hAnsi="Liberation Serif"/>
@@ -1188,6 +1236,15 @@
         </w:rPr>
       </w:pPr>
       <w:r>
+        <w:rPr>
+          <w:b w:val="false"/>
+          <w:i w:val="false"/>
+          <w:caps w:val="false"/>
+          <w:smallCaps w:val="false"/>
+          <w:spacing w:val="0"/>
+          <w:sz w:val="24"/>
+          <w:szCs w:val="24"/>
+        </w:rPr>
         <w:drawing>
           <wp:anchor behindDoc="0" distT="0" distB="0" distL="0" distR="0" simplePos="0" locked="0" layoutInCell="0" allowOverlap="1" relativeHeight="2">
             <wp:simplePos x="0" y="0"/>
@@ -1195,9 +1252,9 @@
               <wp:posOffset>23495</wp:posOffset>
             </wp:positionH>
             <wp:positionV relativeFrom="paragraph">
-              <wp:posOffset>635</wp:posOffset>
+              <wp:posOffset>6350</wp:posOffset>
             </wp:positionV>
-            <wp:extent cx="5809615" cy="751840"/>
+            <wp:extent cx="4004310" cy="518795"/>
             <wp:effectExtent l="0" t="0" r="0" b="0"/>
             <wp:wrapSquare wrapText="largest"/>
             <wp:docPr id="2" name="Image3" descr="" title=""/>
@@ -1222,7 +1279,7 @@
                   <pic:spPr bwMode="auto">
                     <a:xfrm>
                       <a:off x="0" y="0"/>
-                      <a:ext cx="5809615" cy="751840"/>
+                      <a:ext cx="4004310" cy="518795"/>
                     </a:xfrm>
                     <a:prstGeom prst="rect">
                       <a:avLst/>
@@ -1235,6 +1292,82 @@
           </wp:anchor>
         </w:drawing>
       </w:r>
+    </w:p>
+    <w:p>
+      <w:pPr>
+        <w:pStyle w:val="Normal"/>
+        <w:bidi w:val="0"/>
+        <w:jc w:val="both"/>
+        <w:rPr>
+          <w:rFonts w:ascii="Liberation Serif" w:hAnsi="Liberation Serif"/>
+          <w:b w:val="false"/>
+          <w:i w:val="false"/>
+          <w:i w:val="false"/>
+          <w:caps w:val="false"/>
+          <w:smallCaps w:val="false"/>
+          <w:spacing w:val="0"/>
+          <w:sz w:val="24"/>
+          <w:szCs w:val="24"/>
+        </w:rPr>
+      </w:pPr>
+      <w:r>
+        <w:rPr>
+          <w:b w:val="false"/>
+          <w:i w:val="false"/>
+          <w:caps w:val="false"/>
+          <w:smallCaps w:val="false"/>
+          <w:spacing w:val="0"/>
+          <w:sz w:val="24"/>
+          <w:szCs w:val="24"/>
+        </w:rPr>
+      </w:r>
+    </w:p>
+    <w:p>
+      <w:pPr>
+        <w:pStyle w:val="Normal"/>
+        <w:bidi w:val="0"/>
+        <w:jc w:val="both"/>
+        <w:rPr>
+          <w:rFonts w:ascii="Liberation Serif" w:hAnsi="Liberation Serif"/>
+          <w:b w:val="false"/>
+          <w:i w:val="false"/>
+          <w:i w:val="false"/>
+          <w:caps w:val="false"/>
+          <w:smallCaps w:val="false"/>
+          <w:spacing w:val="0"/>
+          <w:sz w:val="24"/>
+          <w:szCs w:val="24"/>
+        </w:rPr>
+      </w:pPr>
+      <w:r>
+        <w:rPr>
+          <w:b w:val="false"/>
+          <w:i w:val="false"/>
+          <w:caps w:val="false"/>
+          <w:smallCaps w:val="false"/>
+          <w:spacing w:val="0"/>
+          <w:sz w:val="24"/>
+          <w:szCs w:val="24"/>
+        </w:rPr>
+      </w:r>
+    </w:p>
+    <w:p>
+      <w:pPr>
+        <w:pStyle w:val="Normal"/>
+        <w:bidi w:val="0"/>
+        <w:jc w:val="both"/>
+        <w:rPr>
+          <w:rFonts w:ascii="Liberation Serif" w:hAnsi="Liberation Serif"/>
+          <w:b w:val="false"/>
+          <w:i w:val="false"/>
+          <w:i w:val="false"/>
+          <w:caps w:val="false"/>
+          <w:smallCaps w:val="false"/>
+          <w:spacing w:val="0"/>
+          <w:sz w:val="24"/>
+          <w:szCs w:val="24"/>
+        </w:rPr>
+      </w:pPr>
       <w:r>
         <w:rPr>
           <w:b w:val="false"/>
@@ -1325,28 +1458,19 @@
         </w:rPr>
       </w:pPr>
       <w:r>
-        <w:rPr>
-          <w:b w:val="false"/>
-          <w:i w:val="false"/>
-          <w:caps w:val="false"/>
-          <w:smallCaps w:val="false"/>
-          <w:spacing w:val="0"/>
-          <w:sz w:val="24"/>
-          <w:szCs w:val="24"/>
-        </w:rPr>
         <w:drawing>
-          <wp:anchor behindDoc="0" distT="0" distB="0" distL="0" distR="0" simplePos="0" locked="0" layoutInCell="0" allowOverlap="1" relativeHeight="6">
+          <wp:anchor behindDoc="0" distT="0" distB="0" distL="0" distR="0" simplePos="0" locked="0" layoutInCell="0" allowOverlap="1" relativeHeight="8">
             <wp:simplePos x="0" y="0"/>
             <wp:positionH relativeFrom="column">
-              <wp:posOffset>19050</wp:posOffset>
+              <wp:posOffset>31115</wp:posOffset>
             </wp:positionH>
             <wp:positionV relativeFrom="paragraph">
               <wp:posOffset>635</wp:posOffset>
             </wp:positionV>
-            <wp:extent cx="5819140" cy="1475740"/>
+            <wp:extent cx="5764530" cy="958215"/>
             <wp:effectExtent l="0" t="0" r="0" b="0"/>
             <wp:wrapSquare wrapText="largest"/>
-            <wp:docPr id="3" name="Image4" descr="" title=""/>
+            <wp:docPr id="3" name="Image7" descr="" title=""/>
             <wp:cNvGraphicFramePr>
               <a:graphicFrameLocks xmlns:a="http://schemas.openxmlformats.org/drawingml/2006/main" noChangeAspect="1"/>
             </wp:cNvGraphicFramePr>
@@ -1354,7 +1478,7 @@
               <a:graphicData uri="http://schemas.openxmlformats.org/drawingml/2006/picture">
                 <pic:pic xmlns:pic="http://schemas.openxmlformats.org/drawingml/2006/picture">
                   <pic:nvPicPr>
-                    <pic:cNvPr id="3" name="Image4" descr="" title=""/>
+                    <pic:cNvPr id="3" name="Image7" descr="" title=""/>
                     <pic:cNvPicPr>
                       <a:picLocks noChangeAspect="1" noChangeArrowheads="1"/>
                     </pic:cNvPicPr>
@@ -1368,7 +1492,7 @@
                   <pic:spPr bwMode="auto">
                     <a:xfrm>
                       <a:off x="0" y="0"/>
-                      <a:ext cx="5819140" cy="1475740"/>
+                      <a:ext cx="5764530" cy="958215"/>
                     </a:xfrm>
                     <a:prstGeom prst="rect">
                       <a:avLst/>
@@ -1381,120 +1505,156 @@
           </wp:anchor>
         </w:drawing>
       </w:r>
-    </w:p>
-    <w:p>
-      <w:pPr>
-        <w:pStyle w:val="Normal"/>
-        <w:bidi w:val="0"/>
-        <w:jc w:val="both"/>
-        <w:rPr/>
-      </w:pPr>
-      <w:r>
-        <w:rPr/>
-      </w:r>
-    </w:p>
-    <w:p>
-      <w:pPr>
-        <w:pStyle w:val="Normal"/>
-        <w:bidi w:val="0"/>
-        <w:jc w:val="both"/>
-        <w:rPr/>
-      </w:pPr>
-      <w:r>
-        <w:rPr/>
-      </w:r>
-    </w:p>
-    <w:p>
-      <w:pPr>
-        <w:pStyle w:val="Normal"/>
-        <w:bidi w:val="0"/>
-        <w:jc w:val="both"/>
-        <w:rPr/>
-      </w:pPr>
-      <w:r>
-        <w:rPr/>
-        <w:tab/>
-      </w:r>
-    </w:p>
-    <w:p>
-      <w:pPr>
-        <w:pStyle w:val="Normal"/>
-        <w:bidi w:val="0"/>
-        <w:jc w:val="both"/>
-        <w:rPr/>
-      </w:pPr>
-      <w:r>
-        <w:rPr/>
-      </w:r>
-    </w:p>
-    <w:p>
-      <w:pPr>
-        <w:pStyle w:val="Normal"/>
-        <w:bidi w:val="0"/>
-        <w:jc w:val="both"/>
-        <w:rPr/>
-      </w:pPr>
-      <w:r>
-        <w:rPr/>
-      </w:r>
-    </w:p>
-    <w:p>
-      <w:pPr>
-        <w:pStyle w:val="Normal"/>
-        <w:bidi w:val="0"/>
-        <w:jc w:val="both"/>
-        <w:rPr/>
-      </w:pPr>
-      <w:r>
-        <w:rPr/>
-      </w:r>
-    </w:p>
-    <w:p>
-      <w:pPr>
-        <w:pStyle w:val="Normal"/>
-        <w:bidi w:val="0"/>
-        <w:jc w:val="both"/>
-        <w:rPr/>
-      </w:pPr>
-      <w:r>
-        <w:rPr/>
-        <w:t>Impressão adicional dos nodos (por nível, no caso da árvore), indicando seu endereço (eg 0-127). Caso seja uma folha (LEAF), pode ser alocado. H denota que está livre, e P que está alocado por um processo de id após o hífen (eg. P-0).</w:t>
-      </w:r>
-    </w:p>
-    <w:p>
-      <w:pPr>
-        <w:pStyle w:val="Normal"/>
-        <w:bidi w:val="0"/>
-        <w:jc w:val="both"/>
-        <w:rPr/>
-      </w:pPr>
-      <w:r>
-        <w:rPr/>
-        <w:t>Caso seja uma lista, ficará assim, em apenas uma linha:</w:t>
-      </w:r>
-    </w:p>
-    <w:p>
-      <w:pPr>
-        <w:pStyle w:val="Normal"/>
-        <w:bidi w:val="0"/>
-        <w:jc w:val="both"/>
-        <w:rPr/>
-      </w:pPr>
-      <w:r>
-        <w:rPr/>
+      <w:r>
+        <w:rPr>
+          <w:b w:val="false"/>
+          <w:i w:val="false"/>
+          <w:caps w:val="false"/>
+          <w:smallCaps w:val="false"/>
+          <w:spacing w:val="0"/>
+          <w:sz w:val="24"/>
+          <w:szCs w:val="24"/>
+        </w:rPr>
+        <w:t xml:space="preserve">Impressão do debug 1 com a inclusão de uma visualização da abstração da memória física em unidades de bytes (8bits, 2hex) alocados na memória. Ainda que exista esta </w:t>
+      </w:r>
+      <w:r>
+        <w:rPr>
+          <w:b w:val="false"/>
+          <w:i/>
+          <w:iCs/>
+          <w:caps w:val="false"/>
+          <w:smallCaps w:val="false"/>
+          <w:spacing w:val="0"/>
+          <w:sz w:val="24"/>
+          <w:szCs w:val="24"/>
+        </w:rPr>
+        <w:t>array</w:t>
+      </w:r>
+      <w:r>
+        <w:rPr>
+          <w:b w:val="false"/>
+          <w:i w:val="false"/>
+          <w:iCs w:val="false"/>
+          <w:caps w:val="false"/>
+          <w:smallCaps w:val="false"/>
+          <w:spacing w:val="0"/>
+          <w:sz w:val="24"/>
+          <w:szCs w:val="24"/>
+        </w:rPr>
+        <w:t xml:space="preserve"> em que os bytes são modificados, o</w:t>
+      </w:r>
+      <w:r>
+        <w:rPr>
+          <w:b w:val="false"/>
+          <w:i w:val="false"/>
+          <w:caps w:val="false"/>
+          <w:smallCaps w:val="false"/>
+          <w:spacing w:val="0"/>
+          <w:sz w:val="24"/>
+          <w:szCs w:val="24"/>
+        </w:rPr>
+        <w:t xml:space="preserve"> efeito é apenas visual, utilizando valores 0-255 aleatórios, visto que os processos também não são reais.</w:t>
+      </w:r>
+    </w:p>
+    <w:p>
+      <w:pPr>
+        <w:pStyle w:val="Normal"/>
+        <w:bidi w:val="0"/>
+        <w:jc w:val="both"/>
+        <w:rPr>
+          <w:rFonts w:ascii="Liberation Serif" w:hAnsi="Liberation Serif"/>
+          <w:b w:val="false"/>
+          <w:i w:val="false"/>
+          <w:i w:val="false"/>
+          <w:caps w:val="false"/>
+          <w:smallCaps w:val="false"/>
+          <w:spacing w:val="0"/>
+          <w:sz w:val="24"/>
+          <w:szCs w:val="24"/>
+        </w:rPr>
+      </w:pPr>
+      <w:r>
+        <w:rPr>
+          <w:b w:val="false"/>
+          <w:i w:val="false"/>
+          <w:caps w:val="false"/>
+          <w:smallCaps w:val="false"/>
+          <w:spacing w:val="0"/>
+          <w:sz w:val="24"/>
+          <w:szCs w:val="24"/>
+        </w:rPr>
+      </w:r>
+    </w:p>
+    <w:p>
+      <w:pPr>
+        <w:pStyle w:val="Normal"/>
+        <w:bidi w:val="0"/>
+        <w:jc w:val="both"/>
+        <w:rPr>
+          <w:rFonts w:ascii="Liberation Serif" w:hAnsi="Liberation Serif"/>
+          <w:b w:val="false"/>
+          <w:i w:val="false"/>
+          <w:i w:val="false"/>
+          <w:caps w:val="false"/>
+          <w:smallCaps w:val="false"/>
+          <w:spacing w:val="0"/>
+          <w:sz w:val="24"/>
+          <w:szCs w:val="24"/>
+        </w:rPr>
+      </w:pPr>
+      <w:r>
+        <w:rPr>
+          <w:b w:val="false"/>
+          <w:i w:val="false"/>
+          <w:caps w:val="false"/>
+          <w:smallCaps w:val="false"/>
+          <w:spacing w:val="0"/>
+          <w:sz w:val="24"/>
+          <w:szCs w:val="24"/>
+        </w:rPr>
+        <w:t>Debug 3:</w:t>
+      </w:r>
+    </w:p>
+    <w:p>
+      <w:pPr>
+        <w:pStyle w:val="Normal"/>
+        <w:bidi w:val="0"/>
+        <w:jc w:val="both"/>
+        <w:rPr>
+          <w:rFonts w:ascii="Liberation Serif" w:hAnsi="Liberation Serif"/>
+          <w:b w:val="false"/>
+          <w:i w:val="false"/>
+          <w:i w:val="false"/>
+          <w:caps w:val="false"/>
+          <w:smallCaps w:val="false"/>
+          <w:spacing w:val="0"/>
+          <w:sz w:val="24"/>
+          <w:szCs w:val="24"/>
+        </w:rPr>
+      </w:pPr>
+      <w:r>
+        <w:rPr>
+          <w:b w:val="false"/>
+          <w:i w:val="false"/>
+          <w:caps w:val="false"/>
+          <w:smallCaps w:val="false"/>
+          <w:spacing w:val="0"/>
+          <w:sz w:val="24"/>
+          <w:szCs w:val="24"/>
+        </w:rPr>
         <w:drawing>
-          <wp:anchor behindDoc="0" distT="0" distB="0" distL="0" distR="0" simplePos="0" locked="0" layoutInCell="0" allowOverlap="1" relativeHeight="7">
+          <wp:anchor behindDoc="0" distT="0" distB="0" distL="0" distR="0" simplePos="0" locked="0" layoutInCell="0" allowOverlap="1" relativeHeight="6">
             <wp:simplePos x="0" y="0"/>
             <wp:positionH relativeFrom="column">
-              <wp:posOffset>15240</wp:posOffset>
+              <wp:posOffset>19050</wp:posOffset>
             </wp:positionH>
             <wp:positionV relativeFrom="paragraph">
               <wp:posOffset>635</wp:posOffset>
             </wp:positionV>
-            <wp:extent cx="3085465" cy="209550"/>
+            <wp:extent cx="4110990" cy="1042670"/>
             <wp:effectExtent l="0" t="0" r="0" b="0"/>
             <wp:wrapSquare wrapText="largest"/>
-            <wp:docPr id="4" name="Image6" descr="" title=""/>
+            <wp:docPr id="4" name="Image4" descr="" title=""/>
             <wp:cNvGraphicFramePr>
               <a:graphicFrameLocks xmlns:a="http://schemas.openxmlformats.org/drawingml/2006/main" noChangeAspect="1"/>
             </wp:cNvGraphicFramePr>
@@ -1502,7 +1662,7 @@
               <a:graphicData uri="http://schemas.openxmlformats.org/drawingml/2006/picture">
                 <pic:pic xmlns:pic="http://schemas.openxmlformats.org/drawingml/2006/picture">
                   <pic:nvPicPr>
-                    <pic:cNvPr id="4" name="Image6" descr="" title=""/>
+                    <pic:cNvPr id="4" name="Image4" descr="" title=""/>
                     <pic:cNvPicPr>
                       <a:picLocks noChangeAspect="1" noChangeArrowheads="1"/>
                     </pic:cNvPicPr>
@@ -1516,7 +1676,7 @@
                   <pic:spPr bwMode="auto">
                     <a:xfrm>
                       <a:off x="0" y="0"/>
-                      <a:ext cx="3085465" cy="209550"/>
+                      <a:ext cx="4110990" cy="1042670"/>
                     </a:xfrm>
                     <a:prstGeom prst="rect">
                       <a:avLst/>
@@ -1535,53 +1695,21 @@
         <w:pStyle w:val="Normal"/>
         <w:bidi w:val="0"/>
         <w:jc w:val="both"/>
-        <w:rPr>
-          <w:b/>
-          <w:bCs/>
-          <w:u w:val="single"/>
-        </w:rPr>
-      </w:pPr>
-      <w:r>
-        <w:rPr>
-          <w:b/>
-          <w:bCs/>
-          <w:u w:val="single"/>
-        </w:rPr>
-      </w:r>
-    </w:p>
-    <w:p>
-      <w:pPr>
-        <w:pStyle w:val="Normal"/>
-        <w:bidi w:val="0"/>
-        <w:jc w:val="both"/>
-        <w:rPr>
-          <w:b/>
-          <w:bCs/>
-          <w:u w:val="single"/>
-        </w:rPr>
-      </w:pPr>
-      <w:r>
-        <w:rPr>
-          <w:b/>
-          <w:bCs/>
-          <w:u w:val="single"/>
-        </w:rPr>
-      </w:r>
-    </w:p>
-    <w:p>
-      <w:pPr>
-        <w:pStyle w:val="Normal"/>
-        <w:bidi w:val="0"/>
-        <w:jc w:val="both"/>
-        <w:rPr/>
-      </w:pPr>
-      <w:r>
-        <w:rPr>
-          <w:b/>
-          <w:bCs/>
-          <w:u w:val="single"/>
-        </w:rPr>
-        <w:t>Exemplo de execução:</w:t>
+        <w:rPr/>
+      </w:pPr>
+      <w:r>
+        <w:rPr/>
+      </w:r>
+    </w:p>
+    <w:p>
+      <w:pPr>
+        <w:pStyle w:val="Normal"/>
+        <w:bidi w:val="0"/>
+        <w:jc w:val="both"/>
+        <w:rPr/>
+      </w:pPr>
+      <w:r>
+        <w:rPr/>
       </w:r>
     </w:p>
     <w:p>
@@ -1594,66 +1722,63 @@
       <w:r>
         <w:rPr/>
         <w:tab/>
-        <w:t xml:space="preserve">Executando </w:t>
-      </w:r>
-      <w:r>
-        <w:rPr>
-          <w:rFonts w:ascii="Courier New" w:hAnsi="Courier New"/>
-          <w:sz w:val="20"/>
-          <w:szCs w:val="20"/>
-        </w:rPr>
-        <w:t>./sisop_t2 -i ex1.txt -m 128 -s worst -d 1</w:t>
-      </w:r>
-      <w:r>
-        <w:rPr/>
-        <w:t xml:space="preserve">, por exemplo, fará o programa utilizar o arquivo de texto </w:t>
-      </w:r>
-      <w:r>
-        <w:rPr>
-          <w:rFonts w:ascii="Courier New" w:hAnsi="Courier New"/>
-          <w:sz w:val="20"/>
-          <w:szCs w:val="20"/>
-        </w:rPr>
-        <w:t>ex1.txt</w:t>
-      </w:r>
-      <w:r>
-        <w:rPr/>
-        <w:t xml:space="preserve"> no diretório do programa, com uma memória total de 128 unidades, com estratégia </w:t>
-      </w:r>
-      <w:r>
-        <w:rPr>
-          <w:i/>
-          <w:iCs/>
-        </w:rPr>
-        <w:t xml:space="preserve">Worst-fit </w:t>
-      </w:r>
-      <w:r>
-        <w:rPr/>
-        <w:t xml:space="preserve">e nível de </w:t>
-      </w:r>
-      <w:r>
-        <w:rPr>
-          <w:i/>
-          <w:iCs/>
-        </w:rPr>
-        <w:t>debug</w:t>
-      </w:r>
-      <w:r>
-        <w:rPr/>
-        <w:t xml:space="preserve"> 1.</w:t>
-      </w:r>
-    </w:p>
-    <w:p>
-      <w:pPr>
-        <w:pStyle w:val="Normal"/>
-        <w:bidi w:val="0"/>
-        <w:jc w:val="both"/>
-        <w:rPr/>
-      </w:pPr>
-      <w:r>
-        <w:rPr/>
-        <w:tab/>
-        <w:t>Neste exemplo, o programa se comporta desta maneira:</w:t>
+      </w:r>
+    </w:p>
+    <w:p>
+      <w:pPr>
+        <w:pStyle w:val="Normal"/>
+        <w:bidi w:val="0"/>
+        <w:jc w:val="both"/>
+        <w:rPr/>
+      </w:pPr>
+      <w:r>
+        <w:rPr/>
+      </w:r>
+    </w:p>
+    <w:p>
+      <w:pPr>
+        <w:pStyle w:val="Normal"/>
+        <w:bidi w:val="0"/>
+        <w:jc w:val="both"/>
+        <w:rPr/>
+      </w:pPr>
+      <w:r>
+        <w:rPr/>
+      </w:r>
+    </w:p>
+    <w:p>
+      <w:pPr>
+        <w:pStyle w:val="Normal"/>
+        <w:bidi w:val="0"/>
+        <w:jc w:val="both"/>
+        <w:rPr/>
+      </w:pPr>
+      <w:r>
+        <w:rPr/>
+      </w:r>
+    </w:p>
+    <w:p>
+      <w:pPr>
+        <w:pStyle w:val="Normal"/>
+        <w:bidi w:val="0"/>
+        <w:jc w:val="both"/>
+        <w:rPr/>
+      </w:pPr>
+      <w:r>
+        <w:rPr/>
+        <w:t>Impressão do debug nível 1 com adicional dos nodos (por nível, no caso da árvore), indicando seu endereço (eg 0-127). Caso seja uma folha (LEAF), pode ser alocado. H denota que está livre, e P que está alocado por um processo de id após o hífen (eg. P-0).</w:t>
+      </w:r>
+    </w:p>
+    <w:p>
+      <w:pPr>
+        <w:pStyle w:val="Normal"/>
+        <w:bidi w:val="0"/>
+        <w:jc w:val="both"/>
+        <w:rPr/>
+      </w:pPr>
+      <w:r>
+        <w:rPr/>
+        <w:t>Caso seja uma lista, ficará assim, em apenas uma linha:</w:t>
       </w:r>
     </w:p>
     <w:p>
@@ -1666,18 +1791,18 @@
       <w:r>
         <w:rPr/>
         <w:drawing>
-          <wp:anchor behindDoc="0" distT="0" distB="0" distL="0" distR="0" simplePos="0" locked="0" layoutInCell="0" allowOverlap="1" relativeHeight="4">
+          <wp:anchor behindDoc="0" distT="0" distB="0" distL="0" distR="0" simplePos="0" locked="0" layoutInCell="0" allowOverlap="1" relativeHeight="7">
             <wp:simplePos x="0" y="0"/>
             <wp:positionH relativeFrom="column">
-              <wp:posOffset>35560</wp:posOffset>
+              <wp:posOffset>15240</wp:posOffset>
             </wp:positionH>
             <wp:positionV relativeFrom="paragraph">
               <wp:posOffset>635</wp:posOffset>
             </wp:positionV>
-            <wp:extent cx="3067685" cy="2461895"/>
+            <wp:extent cx="2327275" cy="158750"/>
             <wp:effectExtent l="0" t="0" r="0" b="0"/>
             <wp:wrapSquare wrapText="largest"/>
-            <wp:docPr id="5" name="Image1" descr="" title=""/>
+            <wp:docPr id="5" name="Image6" descr="" title=""/>
             <wp:cNvGraphicFramePr>
               <a:graphicFrameLocks xmlns:a="http://schemas.openxmlformats.org/drawingml/2006/main" noChangeAspect="1"/>
             </wp:cNvGraphicFramePr>
@@ -1685,7 +1810,7 @@
               <a:graphicData uri="http://schemas.openxmlformats.org/drawingml/2006/picture">
                 <pic:pic xmlns:pic="http://schemas.openxmlformats.org/drawingml/2006/picture">
                   <pic:nvPicPr>
-                    <pic:cNvPr id="5" name="Image1" descr="" title=""/>
+                    <pic:cNvPr id="5" name="Image6" descr="" title=""/>
                     <pic:cNvPicPr>
                       <a:picLocks noChangeAspect="1" noChangeArrowheads="1"/>
                     </pic:cNvPicPr>
@@ -1699,7 +1824,171 @@
                   <pic:spPr bwMode="auto">
                     <a:xfrm>
                       <a:off x="0" y="0"/>
-                      <a:ext cx="3067685" cy="2461895"/>
+                      <a:ext cx="2327275" cy="158750"/>
+                    </a:xfrm>
+                    <a:prstGeom prst="rect">
+                      <a:avLst/>
+                    </a:prstGeom>
+                    <a:noFill/>
+                  </pic:spPr>
+                </pic:pic>
+              </a:graphicData>
+            </a:graphic>
+          </wp:anchor>
+        </w:drawing>
+      </w:r>
+    </w:p>
+    <w:p>
+      <w:pPr>
+        <w:pStyle w:val="Normal"/>
+        <w:bidi w:val="0"/>
+        <w:jc w:val="both"/>
+        <w:rPr>
+          <w:b/>
+          <w:bCs/>
+          <w:u w:val="single"/>
+        </w:rPr>
+      </w:pPr>
+      <w:r>
+        <w:rPr>
+          <w:b/>
+          <w:bCs/>
+          <w:u w:val="single"/>
+        </w:rPr>
+      </w:r>
+    </w:p>
+    <w:p>
+      <w:pPr>
+        <w:pStyle w:val="Normal"/>
+        <w:bidi w:val="0"/>
+        <w:jc w:val="both"/>
+        <w:rPr/>
+      </w:pPr>
+      <w:r>
+        <w:rPr>
+          <w:b/>
+          <w:bCs/>
+          <w:u w:val="single"/>
+        </w:rPr>
+        <w:t>Exemplo de execução:</w:t>
+      </w:r>
+    </w:p>
+    <w:p>
+      <w:pPr>
+        <w:pStyle w:val="Normal"/>
+        <w:bidi w:val="0"/>
+        <w:jc w:val="both"/>
+        <w:rPr/>
+      </w:pPr>
+      <w:r>
+        <w:rPr/>
+        <w:tab/>
+        <w:t xml:space="preserve">Executando </w:t>
+      </w:r>
+      <w:r>
+        <w:rPr>
+          <w:rFonts w:ascii="Courier New" w:hAnsi="Courier New"/>
+          <w:sz w:val="20"/>
+          <w:szCs w:val="20"/>
+        </w:rPr>
+        <w:t>./sisop_t2 -i ex1.txt -m 128 -s worst -d 1</w:t>
+      </w:r>
+      <w:r>
+        <w:rPr/>
+        <w:t xml:space="preserve">, por exemplo, fará o programa utilizar o arquivo de texto </w:t>
+      </w:r>
+      <w:r>
+        <w:rPr>
+          <w:rFonts w:ascii="Courier New" w:hAnsi="Courier New"/>
+          <w:sz w:val="20"/>
+          <w:szCs w:val="20"/>
+        </w:rPr>
+        <w:t>ex1.txt</w:t>
+      </w:r>
+      <w:r>
+        <w:rPr/>
+        <w:t xml:space="preserve"> no diretório do programa, com uma memória total de 128 unidades, com estratégia </w:t>
+      </w:r>
+      <w:r>
+        <w:rPr>
+          <w:i/>
+          <w:iCs/>
+        </w:rPr>
+        <w:t xml:space="preserve">Worst-fit </w:t>
+      </w:r>
+      <w:r>
+        <w:rPr/>
+        <w:t xml:space="preserve">e nível de </w:t>
+      </w:r>
+      <w:r>
+        <w:rPr>
+          <w:i/>
+          <w:iCs/>
+        </w:rPr>
+        <w:t>debug</w:t>
+      </w:r>
+      <w:r>
+        <w:rPr/>
+        <w:t xml:space="preserve"> 1. </w:t>
+      </w:r>
+    </w:p>
+    <w:p>
+      <w:pPr>
+        <w:pStyle w:val="Normal"/>
+        <w:bidi w:val="0"/>
+        <w:jc w:val="both"/>
+        <w:rPr/>
+      </w:pPr>
+      <w:r>
+        <w:rPr/>
+        <w:tab/>
+        <w:t>Neste exemplo, o programa se comporta desta maneira:</w:t>
+      </w:r>
+    </w:p>
+    <w:p>
+      <w:pPr>
+        <w:pStyle w:val="Normal"/>
+        <w:bidi w:val="0"/>
+        <w:jc w:val="both"/>
+        <w:rPr/>
+      </w:pPr>
+      <w:r>
+        <w:rPr/>
+        <w:drawing>
+          <wp:anchor behindDoc="0" distT="0" distB="0" distL="0" distR="0" simplePos="0" locked="0" layoutInCell="0" allowOverlap="1" relativeHeight="4">
+            <wp:simplePos x="0" y="0"/>
+            <wp:positionH relativeFrom="column">
+              <wp:posOffset>35560</wp:posOffset>
+            </wp:positionH>
+            <wp:positionV relativeFrom="paragraph">
+              <wp:posOffset>635</wp:posOffset>
+            </wp:positionV>
+            <wp:extent cx="3079115" cy="2470150"/>
+            <wp:effectExtent l="0" t="0" r="0" b="0"/>
+            <wp:wrapSquare wrapText="largest"/>
+            <wp:docPr id="6" name="Image1" descr="" title=""/>
+            <wp:cNvGraphicFramePr>
+              <a:graphicFrameLocks xmlns:a="http://schemas.openxmlformats.org/drawingml/2006/main" noChangeAspect="1"/>
+            </wp:cNvGraphicFramePr>
+            <a:graphic xmlns:a="http://schemas.openxmlformats.org/drawingml/2006/main">
+              <a:graphicData uri="http://schemas.openxmlformats.org/drawingml/2006/picture">
+                <pic:pic xmlns:pic="http://schemas.openxmlformats.org/drawingml/2006/picture">
+                  <pic:nvPicPr>
+                    <pic:cNvPr id="6" name="Image1" descr="" title=""/>
+                    <pic:cNvPicPr>
+                      <a:picLocks noChangeAspect="1" noChangeArrowheads="1"/>
+                    </pic:cNvPicPr>
+                  </pic:nvPicPr>
+                  <pic:blipFill>
+                    <a:blip r:embed="rId7"/>
+                    <a:stretch>
+                      <a:fillRect/>
+                    </a:stretch>
+                  </pic:blipFill>
+                  <pic:spPr bwMode="auto">
+                    <a:xfrm>
+                      <a:off x="0" y="0"/>
+                      <a:ext cx="3079115" cy="2470150"/>
                     </a:xfrm>
                     <a:prstGeom prst="rect">
                       <a:avLst/>
@@ -1723,7 +2012,7 @@
             <wp:extent cx="3027680" cy="2007235"/>
             <wp:effectExtent l="0" t="0" r="0" b="0"/>
             <wp:wrapSquare wrapText="largest"/>
-            <wp:docPr id="6" name="Image5" descr="" title=""/>
+            <wp:docPr id="7" name="Image5" descr="" title=""/>
             <wp:cNvGraphicFramePr>
               <a:graphicFrameLocks xmlns:a="http://schemas.openxmlformats.org/drawingml/2006/main" noChangeAspect="1"/>
             </wp:cNvGraphicFramePr>
@@ -1731,13 +2020,13 @@
               <a:graphicData uri="http://schemas.openxmlformats.org/drawingml/2006/picture">
                 <pic:pic xmlns:pic="http://schemas.openxmlformats.org/drawingml/2006/picture">
                   <pic:nvPicPr>
-                    <pic:cNvPr id="6" name="Image5" descr="" title=""/>
+                    <pic:cNvPr id="7" name="Image5" descr="" title=""/>
                     <pic:cNvPicPr>
                       <a:picLocks noChangeAspect="1" noChangeArrowheads="1"/>
                     </pic:cNvPicPr>
                   </pic:nvPicPr>
                   <pic:blipFill>
-                    <a:blip r:embed="rId7"/>
+                    <a:blip r:embed="rId8"/>
                     <a:stretch>
                       <a:fillRect/>
                     </a:stretch>

</xml_diff>

<commit_message>
zera corretamente malloc das arrays de memória, adicionadas mudanças ao readme
</commit_message>
<xml_diff>
--- a/readme.docx
+++ b/readme.docx
@@ -1049,15 +1049,15 @@
           <w:szCs w:val="24"/>
         </w:rPr>
         <w:drawing>
-          <wp:anchor behindDoc="0" distT="0" distB="0" distL="0" distR="0" simplePos="0" locked="0" layoutInCell="0" allowOverlap="1" relativeHeight="3">
+          <wp:anchor behindDoc="0" distT="0" distB="0" distL="0" distR="0" simplePos="0" locked="0" layoutInCell="0" allowOverlap="1" relativeHeight="5">
             <wp:simplePos x="0" y="0"/>
             <wp:positionH relativeFrom="column">
-              <wp:posOffset>15240</wp:posOffset>
+              <wp:posOffset>16510</wp:posOffset>
             </wp:positionH>
             <wp:positionV relativeFrom="paragraph">
               <wp:posOffset>635</wp:posOffset>
             </wp:positionV>
-            <wp:extent cx="4523105" cy="309880"/>
+            <wp:extent cx="3820795" cy="332105"/>
             <wp:effectExtent l="0" t="0" r="0" b="0"/>
             <wp:wrapSquare wrapText="largest"/>
             <wp:docPr id="1" name="Image2" descr="" title=""/>
@@ -1082,7 +1082,7 @@
                   <pic:spPr bwMode="auto">
                     <a:xfrm>
                       <a:off x="0" y="0"/>
-                      <a:ext cx="4523105" cy="309880"/>
+                      <a:ext cx="3820795" cy="332105"/>
                     </a:xfrm>
                     <a:prstGeom prst="rect">
                       <a:avLst/>
@@ -1152,7 +1152,56 @@
           <w:sz w:val="24"/>
           <w:szCs w:val="24"/>
         </w:rPr>
-        <w:t>Impressão apenas de fragmentos livres de memória contíguos.</w:t>
+        <w:t xml:space="preserve">Impressão apenas de fragmentos livres de memória contíguos, </w:t>
+      </w:r>
+      <w:r>
+        <w:rPr>
+          <w:b w:val="false"/>
+          <w:i w:val="false"/>
+          <w:caps w:val="false"/>
+          <w:smallCaps w:val="false"/>
+          <w:spacing w:val="0"/>
+          <w:sz w:val="24"/>
+          <w:szCs w:val="24"/>
+        </w:rPr>
+        <w:t>representando</w:t>
+      </w:r>
+      <w:r>
+        <w:rPr>
+          <w:b w:val="false"/>
+          <w:i w:val="false"/>
+          <w:caps w:val="false"/>
+          <w:smallCaps w:val="false"/>
+          <w:spacing w:val="0"/>
+          <w:sz w:val="24"/>
+          <w:szCs w:val="24"/>
+        </w:rPr>
+        <w:t xml:space="preserve"> fragmentação externa. No caso da estratégia </w:t>
+      </w:r>
+      <w:r>
+        <w:rPr>
+          <w:b w:val="false"/>
+          <w:i/>
+          <w:iCs/>
+          <w:caps w:val="false"/>
+          <w:smallCaps w:val="false"/>
+          <w:spacing w:val="0"/>
+          <w:sz w:val="24"/>
+          <w:szCs w:val="24"/>
+        </w:rPr>
+        <w:t>Buddy</w:t>
+      </w:r>
+      <w:r>
+        <w:rPr>
+          <w:b w:val="false"/>
+          <w:i w:val="false"/>
+          <w:caps w:val="false"/>
+          <w:smallCaps w:val="false"/>
+          <w:spacing w:val="0"/>
+          <w:sz w:val="24"/>
+          <w:szCs w:val="24"/>
+        </w:rPr>
+        <w:t xml:space="preserve"> também é apresentada a fragmentação interna.</w:t>
       </w:r>
     </w:p>
     <w:p>
@@ -1246,15 +1295,15 @@
           <w:szCs w:val="24"/>
         </w:rPr>
         <w:drawing>
-          <wp:anchor behindDoc="0" distT="0" distB="0" distL="0" distR="0" simplePos="0" locked="0" layoutInCell="0" allowOverlap="1" relativeHeight="2">
+          <wp:anchor behindDoc="0" distT="0" distB="0" distL="0" distR="0" simplePos="0" locked="0" layoutInCell="0" allowOverlap="1" relativeHeight="6">
             <wp:simplePos x="0" y="0"/>
             <wp:positionH relativeFrom="column">
-              <wp:posOffset>23495</wp:posOffset>
+              <wp:posOffset>20955</wp:posOffset>
             </wp:positionH>
             <wp:positionV relativeFrom="paragraph">
-              <wp:posOffset>6350</wp:posOffset>
+              <wp:posOffset>635</wp:posOffset>
             </wp:positionV>
-            <wp:extent cx="4004310" cy="518795"/>
+            <wp:extent cx="3274060" cy="488950"/>
             <wp:effectExtent l="0" t="0" r="0" b="0"/>
             <wp:wrapSquare wrapText="largest"/>
             <wp:docPr id="2" name="Image3" descr="" title=""/>
@@ -1279,7 +1328,7 @@
                   <pic:spPr bwMode="auto">
                     <a:xfrm>
                       <a:off x="0" y="0"/>
-                      <a:ext cx="4004310" cy="518795"/>
+                      <a:ext cx="3274060" cy="488950"/>
                     </a:xfrm>
                     <a:prstGeom prst="rect">
                       <a:avLst/>
@@ -1458,16 +1507,25 @@
         </w:rPr>
       </w:pPr>
       <w:r>
+        <w:rPr>
+          <w:b w:val="false"/>
+          <w:i w:val="false"/>
+          <w:caps w:val="false"/>
+          <w:smallCaps w:val="false"/>
+          <w:spacing w:val="0"/>
+          <w:sz w:val="24"/>
+          <w:szCs w:val="24"/>
+        </w:rPr>
         <w:drawing>
-          <wp:anchor behindDoc="0" distT="0" distB="0" distL="0" distR="0" simplePos="0" locked="0" layoutInCell="0" allowOverlap="1" relativeHeight="8">
+          <wp:anchor behindDoc="0" distT="0" distB="0" distL="0" distR="0" simplePos="0" locked="0" layoutInCell="0" allowOverlap="1" relativeHeight="7">
             <wp:simplePos x="0" y="0"/>
             <wp:positionH relativeFrom="column">
-              <wp:posOffset>31115</wp:posOffset>
+              <wp:posOffset>-1905</wp:posOffset>
             </wp:positionH>
             <wp:positionV relativeFrom="paragraph">
-              <wp:posOffset>635</wp:posOffset>
+              <wp:posOffset>19050</wp:posOffset>
             </wp:positionV>
-            <wp:extent cx="5764530" cy="958215"/>
+            <wp:extent cx="4572000" cy="849630"/>
             <wp:effectExtent l="0" t="0" r="0" b="0"/>
             <wp:wrapSquare wrapText="largest"/>
             <wp:docPr id="3" name="Image7" descr="" title=""/>
@@ -1492,7 +1550,7 @@
                   <pic:spPr bwMode="auto">
                     <a:xfrm>
                       <a:off x="0" y="0"/>
-                      <a:ext cx="5764530" cy="958215"/>
+                      <a:ext cx="4572000" cy="849630"/>
                     </a:xfrm>
                     <a:prstGeom prst="rect">
                       <a:avLst/>
@@ -1505,6 +1563,140 @@
           </wp:anchor>
         </w:drawing>
       </w:r>
+    </w:p>
+    <w:p>
+      <w:pPr>
+        <w:pStyle w:val="Normal"/>
+        <w:bidi w:val="0"/>
+        <w:jc w:val="both"/>
+        <w:rPr>
+          <w:rFonts w:ascii="Liberation Serif" w:hAnsi="Liberation Serif"/>
+          <w:b w:val="false"/>
+          <w:i w:val="false"/>
+          <w:i w:val="false"/>
+          <w:caps w:val="false"/>
+          <w:smallCaps w:val="false"/>
+          <w:spacing w:val="0"/>
+          <w:sz w:val="24"/>
+          <w:szCs w:val="24"/>
+        </w:rPr>
+      </w:pPr>
+      <w:r>
+        <w:rPr>
+          <w:b w:val="false"/>
+          <w:i w:val="false"/>
+          <w:caps w:val="false"/>
+          <w:smallCaps w:val="false"/>
+          <w:spacing w:val="0"/>
+          <w:sz w:val="24"/>
+          <w:szCs w:val="24"/>
+        </w:rPr>
+      </w:r>
+    </w:p>
+    <w:p>
+      <w:pPr>
+        <w:pStyle w:val="Normal"/>
+        <w:bidi w:val="0"/>
+        <w:jc w:val="both"/>
+        <w:rPr>
+          <w:rFonts w:ascii="Liberation Serif" w:hAnsi="Liberation Serif"/>
+          <w:b w:val="false"/>
+          <w:i w:val="false"/>
+          <w:i w:val="false"/>
+          <w:caps w:val="false"/>
+          <w:smallCaps w:val="false"/>
+          <w:spacing w:val="0"/>
+          <w:sz w:val="24"/>
+          <w:szCs w:val="24"/>
+        </w:rPr>
+      </w:pPr>
+      <w:r>
+        <w:rPr>
+          <w:b w:val="false"/>
+          <w:i w:val="false"/>
+          <w:caps w:val="false"/>
+          <w:smallCaps w:val="false"/>
+          <w:spacing w:val="0"/>
+          <w:sz w:val="24"/>
+          <w:szCs w:val="24"/>
+        </w:rPr>
+      </w:r>
+    </w:p>
+    <w:p>
+      <w:pPr>
+        <w:pStyle w:val="Normal"/>
+        <w:bidi w:val="0"/>
+        <w:jc w:val="both"/>
+        <w:rPr>
+          <w:rFonts w:ascii="Liberation Serif" w:hAnsi="Liberation Serif"/>
+          <w:b w:val="false"/>
+          <w:i w:val="false"/>
+          <w:i w:val="false"/>
+          <w:caps w:val="false"/>
+          <w:smallCaps w:val="false"/>
+          <w:spacing w:val="0"/>
+          <w:sz w:val="24"/>
+          <w:szCs w:val="24"/>
+        </w:rPr>
+      </w:pPr>
+      <w:r>
+        <w:rPr>
+          <w:b w:val="false"/>
+          <w:i w:val="false"/>
+          <w:caps w:val="false"/>
+          <w:smallCaps w:val="false"/>
+          <w:spacing w:val="0"/>
+          <w:sz w:val="24"/>
+          <w:szCs w:val="24"/>
+        </w:rPr>
+      </w:r>
+    </w:p>
+    <w:p>
+      <w:pPr>
+        <w:pStyle w:val="Normal"/>
+        <w:bidi w:val="0"/>
+        <w:jc w:val="both"/>
+        <w:rPr>
+          <w:rFonts w:ascii="Liberation Serif" w:hAnsi="Liberation Serif"/>
+          <w:b w:val="false"/>
+          <w:i w:val="false"/>
+          <w:i w:val="false"/>
+          <w:caps w:val="false"/>
+          <w:smallCaps w:val="false"/>
+          <w:spacing w:val="0"/>
+          <w:sz w:val="24"/>
+          <w:szCs w:val="24"/>
+        </w:rPr>
+      </w:pPr>
+      <w:r>
+        <w:rPr>
+          <w:b w:val="false"/>
+          <w:i w:val="false"/>
+          <w:caps w:val="false"/>
+          <w:smallCaps w:val="false"/>
+          <w:spacing w:val="0"/>
+          <w:sz w:val="24"/>
+          <w:szCs w:val="24"/>
+        </w:rPr>
+      </w:r>
+    </w:p>
+    <w:p>
+      <w:pPr>
+        <w:pStyle w:val="Normal"/>
+        <w:bidi w:val="0"/>
+        <w:jc w:val="both"/>
+        <w:rPr>
+          <w:rFonts w:ascii="Liberation Serif" w:hAnsi="Liberation Serif"/>
+          <w:b w:val="false"/>
+          <w:i w:val="false"/>
+          <w:i w:val="false"/>
+          <w:caps w:val="false"/>
+          <w:smallCaps w:val="false"/>
+          <w:spacing w:val="0"/>
+          <w:sz w:val="24"/>
+          <w:szCs w:val="24"/>
+        </w:rPr>
+      </w:pPr>
       <w:r>
         <w:rPr>
           <w:b w:val="false"/>
@@ -1643,15 +1835,15 @@
           <w:szCs w:val="24"/>
         </w:rPr>
         <w:drawing>
-          <wp:anchor behindDoc="0" distT="0" distB="0" distL="0" distR="0" simplePos="0" locked="0" layoutInCell="0" allowOverlap="1" relativeHeight="6">
+          <wp:anchor behindDoc="0" distT="0" distB="0" distL="0" distR="0" simplePos="0" locked="0" layoutInCell="0" allowOverlap="1" relativeHeight="8">
             <wp:simplePos x="0" y="0"/>
             <wp:positionH relativeFrom="column">
-              <wp:posOffset>19050</wp:posOffset>
+              <wp:posOffset>18415</wp:posOffset>
             </wp:positionH>
             <wp:positionV relativeFrom="paragraph">
               <wp:posOffset>635</wp:posOffset>
             </wp:positionV>
-            <wp:extent cx="4110990" cy="1042670"/>
+            <wp:extent cx="4046855" cy="1191260"/>
             <wp:effectExtent l="0" t="0" r="0" b="0"/>
             <wp:wrapSquare wrapText="largest"/>
             <wp:docPr id="4" name="Image4" descr="" title=""/>
@@ -1676,7 +1868,7 @@
                   <pic:spPr bwMode="auto">
                     <a:xfrm>
                       <a:off x="0" y="0"/>
-                      <a:ext cx="4110990" cy="1042670"/>
+                      <a:ext cx="4046855" cy="1191260"/>
                     </a:xfrm>
                     <a:prstGeom prst="rect">
                       <a:avLst/>
@@ -1766,6 +1958,17 @@
       </w:pPr>
       <w:r>
         <w:rPr/>
+      </w:r>
+    </w:p>
+    <w:p>
+      <w:pPr>
+        <w:pStyle w:val="Normal"/>
+        <w:bidi w:val="0"/>
+        <w:jc w:val="both"/>
+        <w:rPr/>
+      </w:pPr>
+      <w:r>
+        <w:rPr/>
         <w:t>Impressão do debug nível 1 com adicional dos nodos (por nível, no caso da árvore), indicando seu endereço (eg 0-127). Caso seja uma folha (LEAF), pode ser alocado. H denota que está livre, e P que está alocado por um processo de id após o hífen (eg. P-0).</w:t>
       </w:r>
     </w:p>
@@ -1791,7 +1994,7 @@
       <w:r>
         <w:rPr/>
         <w:drawing>
-          <wp:anchor behindDoc="0" distT="0" distB="0" distL="0" distR="0" simplePos="0" locked="0" layoutInCell="0" allowOverlap="1" relativeHeight="7">
+          <wp:anchor behindDoc="0" distT="0" distB="0" distL="0" distR="0" simplePos="0" locked="0" layoutInCell="0" allowOverlap="1" relativeHeight="4">
             <wp:simplePos x="0" y="0"/>
             <wp:positionH relativeFrom="column">
               <wp:posOffset>15240</wp:posOffset>
@@ -1955,7 +2158,7 @@
       <w:r>
         <w:rPr/>
         <w:drawing>
-          <wp:anchor behindDoc="0" distT="0" distB="0" distL="0" distR="0" simplePos="0" locked="0" layoutInCell="0" allowOverlap="1" relativeHeight="4">
+          <wp:anchor behindDoc="0" distT="0" distB="0" distL="0" distR="0" simplePos="0" locked="0" layoutInCell="0" allowOverlap="1" relativeHeight="2">
             <wp:simplePos x="0" y="0"/>
             <wp:positionH relativeFrom="column">
               <wp:posOffset>35560</wp:posOffset>
@@ -2001,7 +2204,7 @@
           </wp:anchor>
         </w:drawing>
         <w:drawing>
-          <wp:anchor behindDoc="0" distT="0" distB="0" distL="0" distR="0" simplePos="0" locked="0" layoutInCell="0" allowOverlap="1" relativeHeight="5">
+          <wp:anchor behindDoc="0" distT="0" distB="0" distL="0" distR="0" simplePos="0" locked="0" layoutInCell="0" allowOverlap="1" relativeHeight="3">
             <wp:simplePos x="0" y="0"/>
             <wp:positionH relativeFrom="column">
               <wp:posOffset>3102610</wp:posOffset>

</xml_diff>